<commit_message>
Rettet brugertest for skrivefejl
</commit_message>
<xml_diff>
--- a/arbejdsfiler/test wencke.docx
+++ b/arbejdsfiler/test wencke.docx
@@ -1,6 +1,6 @@
 
 <file path=word/document.xml><?xml version="1.0" encoding="utf-8"?>
-<w:document xmlns:wpc="http://schemas.microsoft.com/office/word/2010/wordprocessingCanvas" xmlns:mo="http://schemas.microsoft.com/office/mac/office/2008/main" xmlns:mc="http://schemas.openxmlformats.org/markup-compatibility/2006" xmlns:mv="urn:schemas-microsoft-com:mac:vml" xmlns:o="urn:schemas-microsoft-com:office:office" xmlns:r="http://schemas.openxmlformats.org/officeDocument/2006/relationships" xmlns:m="http://schemas.openxmlformats.org/officeDocument/2006/math" xmlns:v="urn:schemas-microsoft-com:vml" xmlns:wp14="http://schemas.microsoft.com/office/word/2010/wordprocessingDrawing" xmlns:wp="http://schemas.openxmlformats.org/drawingml/2006/wordprocessingDrawing" xmlns:w10="urn:schemas-microsoft-com:office:word" xmlns:w="http://schemas.openxmlformats.org/wordprocessingml/2006/main" xmlns:w14="http://schemas.microsoft.com/office/word/2010/wordml" xmlns:w15="http://schemas.microsoft.com/office/word/2012/wordml" xmlns:wpg="http://schemas.microsoft.com/office/word/2010/wordprocessingGroup" xmlns:wpi="http://schemas.microsoft.com/office/word/2010/wordprocessingInk" xmlns:wne="http://schemas.microsoft.com/office/word/2006/wordml" xmlns:wps="http://schemas.microsoft.com/office/word/2010/wordprocessingShape" mc:Ignorable="w14 w15 wp14">
+<w:document xmlns:wpc="http://schemas.microsoft.com/office/word/2010/wordprocessingCanvas" xmlns:cx="http://schemas.microsoft.com/office/drawing/2014/chartex" xmlns:cx1="http://schemas.microsoft.com/office/drawing/2015/9/8/chartex" xmlns:cx2="http://schemas.microsoft.com/office/drawing/2015/10/21/chartex" xmlns:cx3="http://schemas.microsoft.com/office/drawing/2016/5/9/chartex" xmlns:cx4="http://schemas.microsoft.com/office/drawing/2016/5/10/chartex" xmlns:cx5="http://schemas.microsoft.com/office/drawing/2016/5/11/chartex" xmlns:cx6="http://schemas.microsoft.com/office/drawing/2016/5/12/chartex" xmlns:cx7="http://schemas.microsoft.com/office/drawing/2016/5/13/chartex" xmlns:cx8="http://schemas.microsoft.com/office/drawing/2016/5/14/chartex" xmlns:mc="http://schemas.openxmlformats.org/markup-compatibility/2006" xmlns:aink="http://schemas.microsoft.com/office/drawing/2016/ink" xmlns:am3d="http://schemas.microsoft.com/office/drawing/2017/model3d" xmlns:o="urn:schemas-microsoft-com:office:office" xmlns:r="http://schemas.openxmlformats.org/officeDocument/2006/relationships" xmlns:m="http://schemas.openxmlformats.org/officeDocument/2006/math" xmlns:v="urn:schemas-microsoft-com:vml" xmlns:wp14="http://schemas.microsoft.com/office/word/2010/wordprocessingDrawing" xmlns:wp="http://schemas.openxmlformats.org/drawingml/2006/wordprocessingDrawing" xmlns:w10="urn:schemas-microsoft-com:office:word" xmlns:w="http://schemas.openxmlformats.org/wordprocessingml/2006/main" xmlns:w14="http://schemas.microsoft.com/office/word/2010/wordml" xmlns:w15="http://schemas.microsoft.com/office/word/2012/wordml" xmlns:w16cid="http://schemas.microsoft.com/office/word/2016/wordml/cid" xmlns:w16se="http://schemas.microsoft.com/office/word/2015/wordml/symex" xmlns:wpg="http://schemas.microsoft.com/office/word/2010/wordprocessingGroup" xmlns:wpi="http://schemas.microsoft.com/office/word/2010/wordprocessingInk" xmlns:wne="http://schemas.microsoft.com/office/word/2006/wordml" xmlns:wps="http://schemas.microsoft.com/office/word/2010/wordprocessingShape" mc:Ignorable="w14 w15 w16se w16cid wp14">
   <w:body>
     <w:p/>
     <w:p>
@@ -37,16 +37,43 @@
           <w:szCs w:val="22"/>
           <w:lang w:eastAsia="da-DK"/>
         </w:rPr>
-        <w:t xml:space="preserve">, hvis testen skulle have været bedre </w:t>
-      </w:r>
-      <w:r>
-        <w:rPr>
-          <w:rFonts w:ascii="Calibri" w:hAnsi="Calibri" w:cs="Times New Roman"/>
-          <w:sz w:val="22"/>
-          <w:szCs w:val="22"/>
-          <w:lang w:eastAsia="da-DK"/>
-        </w:rPr>
-        <w:t xml:space="preserve"> og mere brugbar </w:t>
+        <w:t>. H</w:t>
+      </w:r>
+      <w:r>
+        <w:rPr>
+          <w:rFonts w:ascii="Calibri" w:hAnsi="Calibri" w:cs="Times New Roman"/>
+          <w:sz w:val="22"/>
+          <w:szCs w:val="22"/>
+          <w:lang w:eastAsia="da-DK"/>
+        </w:rPr>
+        <w:t xml:space="preserve">vis testen skulle have været bedre </w:t>
+      </w:r>
+      <w:r>
+        <w:rPr>
+          <w:rFonts w:ascii="Calibri" w:hAnsi="Calibri" w:cs="Times New Roman"/>
+          <w:sz w:val="22"/>
+          <w:szCs w:val="22"/>
+          <w:lang w:eastAsia="da-DK"/>
+        </w:rPr>
+        <w:t>og mere brugbar</w:t>
+      </w:r>
+      <w:r>
+        <w:rPr>
+          <w:rFonts w:ascii="Calibri" w:hAnsi="Calibri" w:cs="Times New Roman"/>
+          <w:sz w:val="22"/>
+          <w:szCs w:val="22"/>
+          <w:lang w:eastAsia="da-DK"/>
+        </w:rPr>
+        <w:t>,</w:t>
+      </w:r>
+      <w:r>
+        <w:rPr>
+          <w:rFonts w:ascii="Calibri" w:hAnsi="Calibri" w:cs="Times New Roman"/>
+          <w:sz w:val="22"/>
+          <w:szCs w:val="22"/>
+          <w:lang w:eastAsia="da-DK"/>
+        </w:rPr>
+        <w:t xml:space="preserve"> </w:t>
       </w:r>
       <w:r>
         <w:rPr>
@@ -82,16 +109,43 @@
           <w:szCs w:val="22"/>
           <w:lang w:eastAsia="da-DK"/>
         </w:rPr>
-        <w:t xml:space="preserve"> det udviklings </w:t>
-      </w:r>
-      <w:r>
-        <w:rPr>
-          <w:rFonts w:ascii="Calibri" w:hAnsi="Calibri" w:cs="Times New Roman"/>
-          <w:sz w:val="22"/>
-          <w:szCs w:val="22"/>
-          <w:lang w:eastAsia="da-DK"/>
-        </w:rPr>
-        <w:t xml:space="preserve"> faser. </w:t>
+        <w:t xml:space="preserve"> af </w:t>
+      </w:r>
+      <w:r>
+        <w:rPr>
+          <w:rFonts w:ascii="Calibri" w:hAnsi="Calibri" w:cs="Times New Roman"/>
+          <w:sz w:val="22"/>
+          <w:szCs w:val="22"/>
+          <w:lang w:eastAsia="da-DK"/>
+        </w:rPr>
+        <w:t>det</w:t>
+      </w:r>
+      <w:r>
+        <w:rPr>
+          <w:rFonts w:ascii="Calibri" w:hAnsi="Calibri" w:cs="Times New Roman"/>
+          <w:sz w:val="22"/>
+          <w:szCs w:val="22"/>
+          <w:lang w:eastAsia="da-DK"/>
+        </w:rPr>
+        <w:t>s</w:t>
+      </w:r>
+      <w:r>
+        <w:rPr>
+          <w:rFonts w:ascii="Calibri" w:hAnsi="Calibri" w:cs="Times New Roman"/>
+          <w:sz w:val="22"/>
+          <w:szCs w:val="22"/>
+          <w:lang w:eastAsia="da-DK"/>
+        </w:rPr>
+        <w:t xml:space="preserve"> udviklings</w:t>
+      </w:r>
+      <w:r>
+        <w:rPr>
+          <w:rFonts w:ascii="Calibri" w:hAnsi="Calibri" w:cs="Times New Roman"/>
+          <w:sz w:val="22"/>
+          <w:szCs w:val="22"/>
+          <w:lang w:eastAsia="da-DK"/>
+        </w:rPr>
+        <w:t xml:space="preserve">faser. </w:t>
       </w:r>
     </w:p>
     <w:p>
@@ -130,7 +184,79 @@
           <w:szCs w:val="22"/>
           <w:lang w:eastAsia="da-DK"/>
         </w:rPr>
-        <w:t xml:space="preserve">Vi lavede en tænkehøjt test hvor bruger /testpersonen Wencke, fik lov til at prøve websitet på smartphone, tablet </w:t>
+        <w:t>Vi lavede en tænke</w:t>
+      </w:r>
+      <w:r>
+        <w:rPr>
+          <w:rFonts w:ascii="Calibri" w:hAnsi="Calibri" w:cs="Times New Roman"/>
+          <w:sz w:val="22"/>
+          <w:szCs w:val="22"/>
+          <w:lang w:eastAsia="da-DK"/>
+        </w:rPr>
+        <w:t>-</w:t>
+      </w:r>
+      <w:r>
+        <w:rPr>
+          <w:rFonts w:ascii="Calibri" w:hAnsi="Calibri" w:cs="Times New Roman"/>
+          <w:sz w:val="22"/>
+          <w:szCs w:val="22"/>
+          <w:lang w:eastAsia="da-DK"/>
+        </w:rPr>
+        <w:t>højt</w:t>
+      </w:r>
+      <w:r>
+        <w:rPr>
+          <w:rFonts w:ascii="Calibri" w:hAnsi="Calibri" w:cs="Times New Roman"/>
+          <w:sz w:val="22"/>
+          <w:szCs w:val="22"/>
+          <w:lang w:eastAsia="da-DK"/>
+        </w:rPr>
+        <w:t>-</w:t>
+      </w:r>
+      <w:r>
+        <w:rPr>
+          <w:rFonts w:ascii="Calibri" w:hAnsi="Calibri" w:cs="Times New Roman"/>
+          <w:sz w:val="22"/>
+          <w:szCs w:val="22"/>
+          <w:lang w:eastAsia="da-DK"/>
+        </w:rPr>
+        <w:t>test hvor bruger</w:t>
+      </w:r>
+      <w:r>
+        <w:rPr>
+          <w:rFonts w:ascii="Calibri" w:hAnsi="Calibri" w:cs="Times New Roman"/>
+          <w:sz w:val="22"/>
+          <w:szCs w:val="22"/>
+          <w:lang w:eastAsia="da-DK"/>
+        </w:rPr>
+        <w:t>en</w:t>
+      </w:r>
+      <w:r>
+        <w:rPr>
+          <w:rFonts w:ascii="Calibri" w:hAnsi="Calibri" w:cs="Times New Roman"/>
+          <w:sz w:val="22"/>
+          <w:szCs w:val="22"/>
+          <w:lang w:eastAsia="da-DK"/>
+        </w:rPr>
+        <w:t>/testpersonen</w:t>
+      </w:r>
+      <w:r>
+        <w:rPr>
+          <w:rFonts w:ascii="Calibri" w:hAnsi="Calibri" w:cs="Times New Roman"/>
+          <w:sz w:val="22"/>
+          <w:szCs w:val="22"/>
+          <w:lang w:eastAsia="da-DK"/>
+        </w:rPr>
+        <w:t xml:space="preserve">, </w:t>
+      </w:r>
+      <w:r>
+        <w:rPr>
+          <w:rFonts w:ascii="Calibri" w:hAnsi="Calibri" w:cs="Times New Roman"/>
+          <w:sz w:val="22"/>
+          <w:szCs w:val="22"/>
+          <w:lang w:eastAsia="da-DK"/>
+        </w:rPr>
+        <w:t xml:space="preserve">Wencke, fik lov til at prøve websitet på smartphone, tablet </w:t>
       </w:r>
       <w:r>
         <w:rPr>
@@ -212,27 +338,7 @@
           <w:szCs w:val="22"/>
           <w:lang w:eastAsia="da-DK"/>
         </w:rPr>
-        <w:t xml:space="preserve">Hvordan er det at navigere rundt på </w:t>
-      </w:r>
-      <w:proofErr w:type="spellStart"/>
-      <w:r>
-        <w:rPr>
-          <w:rFonts w:ascii="Calibri" w:eastAsia="Times New Roman" w:hAnsi="Calibri" w:cs="Times New Roman"/>
-          <w:sz w:val="22"/>
-          <w:szCs w:val="22"/>
-          <w:lang w:eastAsia="da-DK"/>
-        </w:rPr>
-        <w:t>Sweetbot</w:t>
-      </w:r>
-      <w:proofErr w:type="spellEnd"/>
-      <w:r>
-        <w:rPr>
-          <w:rFonts w:ascii="Calibri" w:eastAsia="Times New Roman" w:hAnsi="Calibri" w:cs="Times New Roman"/>
-          <w:sz w:val="22"/>
-          <w:szCs w:val="22"/>
-          <w:lang w:eastAsia="da-DK"/>
-        </w:rPr>
-        <w:t xml:space="preserve">? </w:t>
+        <w:t xml:space="preserve">Hvordan er det at navigere rundt på Sweetbot? </w:t>
       </w:r>
     </w:p>
     <w:p>
@@ -261,7 +367,97 @@
           <w:szCs w:val="22"/>
           <w:lang w:eastAsia="da-DK"/>
         </w:rPr>
-        <w:t>synes navigationen fungerede godt, men på smartphone versionen var det irriterende at man skulle lukke menuen i gen når man kom til det ønskede menupunkt.  Men jeg synes det fungere godt at man ikke skal skifte side og det hele lægger på en side, så man kan rulle ned gennem hele side</w:t>
+        <w:t xml:space="preserve">synes navigationen fungerede godt, men på </w:t>
+      </w:r>
+      <w:r>
+        <w:rPr>
+          <w:rFonts w:ascii="Calibri" w:hAnsi="Calibri" w:cs="Times New Roman"/>
+          <w:sz w:val="22"/>
+          <w:szCs w:val="22"/>
+          <w:lang w:eastAsia="da-DK"/>
+        </w:rPr>
+        <w:t>smartphoneversionen</w:t>
+      </w:r>
+      <w:r>
+        <w:rPr>
+          <w:rFonts w:ascii="Calibri" w:hAnsi="Calibri" w:cs="Times New Roman"/>
+          <w:sz w:val="22"/>
+          <w:szCs w:val="22"/>
+          <w:lang w:eastAsia="da-DK"/>
+        </w:rPr>
+        <w:t xml:space="preserve"> var det irriterende at man skulle lukke menuen igen</w:t>
+      </w:r>
+      <w:r>
+        <w:rPr>
+          <w:rFonts w:ascii="Calibri" w:hAnsi="Calibri" w:cs="Times New Roman"/>
+          <w:sz w:val="22"/>
+          <w:szCs w:val="22"/>
+          <w:lang w:eastAsia="da-DK"/>
+        </w:rPr>
+        <w:t>,</w:t>
+      </w:r>
+      <w:r>
+        <w:rPr>
+          <w:rFonts w:ascii="Calibri" w:hAnsi="Calibri" w:cs="Times New Roman"/>
+          <w:sz w:val="22"/>
+          <w:szCs w:val="22"/>
+          <w:lang w:eastAsia="da-DK"/>
+        </w:rPr>
+        <w:t xml:space="preserve"> når man kom</w:t>
+      </w:r>
+      <w:r>
+        <w:rPr>
+          <w:rFonts w:ascii="Calibri" w:hAnsi="Calibri" w:cs="Times New Roman"/>
+          <w:sz w:val="22"/>
+          <w:szCs w:val="22"/>
+          <w:lang w:eastAsia="da-DK"/>
+        </w:rPr>
+        <w:t>mer</w:t>
+      </w:r>
+      <w:r>
+        <w:rPr>
+          <w:rFonts w:ascii="Calibri" w:hAnsi="Calibri" w:cs="Times New Roman"/>
+          <w:sz w:val="22"/>
+          <w:szCs w:val="22"/>
+          <w:lang w:eastAsia="da-DK"/>
+        </w:rPr>
+        <w:t xml:space="preserve"> til det ønskede menupunkt.  Men jeg synes det fungere godt</w:t>
+      </w:r>
+      <w:r>
+        <w:rPr>
+          <w:rFonts w:ascii="Calibri" w:hAnsi="Calibri" w:cs="Times New Roman"/>
+          <w:sz w:val="22"/>
+          <w:szCs w:val="22"/>
+          <w:lang w:eastAsia="da-DK"/>
+        </w:rPr>
+        <w:t>,</w:t>
+      </w:r>
+      <w:r>
+        <w:rPr>
+          <w:rFonts w:ascii="Calibri" w:hAnsi="Calibri" w:cs="Times New Roman"/>
+          <w:sz w:val="22"/>
+          <w:szCs w:val="22"/>
+          <w:lang w:eastAsia="da-DK"/>
+        </w:rPr>
+        <w:t xml:space="preserve"> at man ikke skal skifte side og det hele l</w:t>
+      </w:r>
+      <w:r>
+        <w:rPr>
+          <w:rFonts w:ascii="Calibri" w:hAnsi="Calibri" w:cs="Times New Roman"/>
+          <w:sz w:val="22"/>
+          <w:szCs w:val="22"/>
+          <w:lang w:eastAsia="da-DK"/>
+        </w:rPr>
+        <w:t>i</w:t>
+      </w:r>
+      <w:r>
+        <w:rPr>
+          <w:rFonts w:ascii="Calibri" w:hAnsi="Calibri" w:cs="Times New Roman"/>
+          <w:sz w:val="22"/>
+          <w:szCs w:val="22"/>
+          <w:lang w:eastAsia="da-DK"/>
+        </w:rPr>
+        <w:t>gger på en side, så man kan rulle ned gennem hele side</w:t>
       </w:r>
       <w:r>
         <w:rPr>
@@ -272,31 +468,7 @@
           <w:szCs w:val="22"/>
           <w:lang w:eastAsia="da-DK"/>
         </w:rPr>
-        <w:t xml:space="preserve"> (at det er en </w:t>
-      </w:r>
-      <w:proofErr w:type="spellStart"/>
-      <w:r>
-        <w:rPr>
-          <w:rFonts w:ascii="Calibri" w:hAnsi="Calibri" w:cs="Times New Roman"/>
-          <w:i/>
-          <w:iCs/>
-          <w:sz w:val="22"/>
-          <w:szCs w:val="22"/>
-          <w:lang w:eastAsia="da-DK"/>
-        </w:rPr>
-        <w:t>onepage</w:t>
-      </w:r>
-      <w:proofErr w:type="spellEnd"/>
-      <w:r>
-        <w:rPr>
-          <w:rFonts w:ascii="Calibri" w:hAnsi="Calibri" w:cs="Times New Roman"/>
-          <w:i/>
-          <w:iCs/>
-          <w:sz w:val="22"/>
-          <w:szCs w:val="22"/>
-          <w:lang w:eastAsia="da-DK"/>
-        </w:rPr>
-        <w:t>)</w:t>
+        <w:t xml:space="preserve"> (at det er en onepage)</w:t>
       </w:r>
       <w:r>
         <w:rPr>
@@ -314,7 +486,25 @@
           <w:szCs w:val="22"/>
           <w:lang w:eastAsia="da-DK"/>
         </w:rPr>
-        <w:t xml:space="preserve">op åbner den sig i en ny fane. </w:t>
+        <w:t>op</w:t>
+      </w:r>
+      <w:r>
+        <w:rPr>
+          <w:rFonts w:ascii="Calibri" w:hAnsi="Calibri" w:cs="Times New Roman"/>
+          <w:sz w:val="22"/>
+          <w:szCs w:val="22"/>
+          <w:lang w:eastAsia="da-DK"/>
+        </w:rPr>
+        <w:t>,</w:t>
+      </w:r>
+      <w:r>
+        <w:rPr>
+          <w:rFonts w:ascii="Calibri" w:hAnsi="Calibri" w:cs="Times New Roman"/>
+          <w:sz w:val="22"/>
+          <w:szCs w:val="22"/>
+          <w:lang w:eastAsia="da-DK"/>
+        </w:rPr>
+        <w:t xml:space="preserve"> åbner den sig i en ny fane. </w:t>
       </w:r>
     </w:p>
     <w:p>
@@ -358,7 +548,25 @@
           <w:szCs w:val="22"/>
           <w:lang w:eastAsia="da-DK"/>
         </w:rPr>
-        <w:t xml:space="preserve">Hvad synes du fungere? </w:t>
+        <w:t>Hvad synes du fungere</w:t>
+      </w:r>
+      <w:r>
+        <w:rPr>
+          <w:rFonts w:ascii="Calibri" w:eastAsia="Times New Roman" w:hAnsi="Calibri" w:cs="Times New Roman"/>
+          <w:sz w:val="22"/>
+          <w:szCs w:val="22"/>
+          <w:lang w:eastAsia="da-DK"/>
+        </w:rPr>
+        <w:t>r</w:t>
+      </w:r>
+      <w:r>
+        <w:rPr>
+          <w:rFonts w:ascii="Calibri" w:eastAsia="Times New Roman" w:hAnsi="Calibri" w:cs="Times New Roman"/>
+          <w:sz w:val="22"/>
+          <w:szCs w:val="22"/>
+          <w:lang w:eastAsia="da-DK"/>
+        </w:rPr>
+        <w:t xml:space="preserve">? </w:t>
       </w:r>
     </w:p>
     <w:p>
@@ -378,16 +586,124 @@
           <w:szCs w:val="22"/>
           <w:lang w:eastAsia="da-DK"/>
         </w:rPr>
-        <w:t xml:space="preserve">Sammen spillet mellem det tre forskellige versioner. De runde bobler under "vores specialer" giver et godt overblik, og for mig ville der være nemt klikke mig ind på den kategori jeg gerne ville vide mere </w:t>
-      </w:r>
-      <w:r>
-        <w:rPr>
-          <w:rFonts w:ascii="Calibri" w:hAnsi="Calibri" w:cs="Times New Roman"/>
-          <w:sz w:val="22"/>
-          <w:szCs w:val="22"/>
-          <w:lang w:eastAsia="da-DK"/>
-        </w:rPr>
-        <w:t xml:space="preserve">om. Men kan fornemme der en er sammen hæng mellem hjemmesiden </w:t>
+        <w:t>Sammenspillet mellem d</w:t>
+      </w:r>
+      <w:r>
+        <w:rPr>
+          <w:rFonts w:ascii="Calibri" w:hAnsi="Calibri" w:cs="Times New Roman"/>
+          <w:sz w:val="22"/>
+          <w:szCs w:val="22"/>
+          <w:lang w:eastAsia="da-DK"/>
+        </w:rPr>
+        <w:t>e</w:t>
+      </w:r>
+      <w:r>
+        <w:rPr>
+          <w:rFonts w:ascii="Calibri" w:hAnsi="Calibri" w:cs="Times New Roman"/>
+          <w:sz w:val="22"/>
+          <w:szCs w:val="22"/>
+          <w:lang w:eastAsia="da-DK"/>
+        </w:rPr>
+        <w:t xml:space="preserve"> tre forskellige versioner. De runde bobler under "vores specialer" giver et godt overblik, og for mig ville de</w:t>
+      </w:r>
+      <w:r>
+        <w:rPr>
+          <w:rFonts w:ascii="Calibri" w:hAnsi="Calibri" w:cs="Times New Roman"/>
+          <w:sz w:val="22"/>
+          <w:szCs w:val="22"/>
+          <w:lang w:eastAsia="da-DK"/>
+        </w:rPr>
+        <w:t>t</w:t>
+      </w:r>
+      <w:r>
+        <w:rPr>
+          <w:rFonts w:ascii="Calibri" w:hAnsi="Calibri" w:cs="Times New Roman"/>
+          <w:sz w:val="22"/>
+          <w:szCs w:val="22"/>
+          <w:lang w:eastAsia="da-DK"/>
+        </w:rPr>
+        <w:t xml:space="preserve"> være nemt </w:t>
+      </w:r>
+      <w:r>
+        <w:rPr>
+          <w:rFonts w:ascii="Calibri" w:hAnsi="Calibri" w:cs="Times New Roman"/>
+          <w:sz w:val="22"/>
+          <w:szCs w:val="22"/>
+          <w:lang w:eastAsia="da-DK"/>
+        </w:rPr>
+        <w:t xml:space="preserve">at </w:t>
+      </w:r>
+      <w:r>
+        <w:rPr>
+          <w:rFonts w:ascii="Calibri" w:hAnsi="Calibri" w:cs="Times New Roman"/>
+          <w:sz w:val="22"/>
+          <w:szCs w:val="22"/>
+          <w:lang w:eastAsia="da-DK"/>
+        </w:rPr>
+        <w:t>klikke mig ind på den kategori</w:t>
+      </w:r>
+      <w:r>
+        <w:rPr>
+          <w:rFonts w:ascii="Calibri" w:hAnsi="Calibri" w:cs="Times New Roman"/>
+          <w:sz w:val="22"/>
+          <w:szCs w:val="22"/>
+          <w:lang w:eastAsia="da-DK"/>
+        </w:rPr>
+        <w:t xml:space="preserve"> som</w:t>
+      </w:r>
+      <w:r>
+        <w:rPr>
+          <w:rFonts w:ascii="Calibri" w:hAnsi="Calibri" w:cs="Times New Roman"/>
+          <w:sz w:val="22"/>
+          <w:szCs w:val="22"/>
+          <w:lang w:eastAsia="da-DK"/>
+        </w:rPr>
+        <w:t xml:space="preserve"> jeg gerne ville vide mere </w:t>
+      </w:r>
+      <w:r>
+        <w:rPr>
+          <w:rFonts w:ascii="Calibri" w:hAnsi="Calibri" w:cs="Times New Roman"/>
+          <w:sz w:val="22"/>
+          <w:szCs w:val="22"/>
+          <w:lang w:eastAsia="da-DK"/>
+        </w:rPr>
+        <w:t xml:space="preserve">om. Men kan fornemme </w:t>
+      </w:r>
+      <w:r>
+        <w:rPr>
+          <w:rFonts w:ascii="Calibri" w:hAnsi="Calibri" w:cs="Times New Roman"/>
+          <w:sz w:val="22"/>
+          <w:szCs w:val="22"/>
+          <w:lang w:eastAsia="da-DK"/>
+        </w:rPr>
+        <w:t xml:space="preserve">at </w:t>
+      </w:r>
+      <w:r>
+        <w:rPr>
+          <w:rFonts w:ascii="Calibri" w:hAnsi="Calibri" w:cs="Times New Roman"/>
+          <w:sz w:val="22"/>
+          <w:szCs w:val="22"/>
+          <w:lang w:eastAsia="da-DK"/>
+        </w:rPr>
+        <w:t xml:space="preserve">der er </w:t>
+      </w:r>
+      <w:r>
+        <w:rPr>
+          <w:rFonts w:ascii="Calibri" w:hAnsi="Calibri" w:cs="Times New Roman"/>
+          <w:sz w:val="22"/>
+          <w:szCs w:val="22"/>
+          <w:lang w:eastAsia="da-DK"/>
+        </w:rPr>
+        <w:t xml:space="preserve">en </w:t>
+      </w:r>
+      <w:r>
+        <w:rPr>
+          <w:rFonts w:ascii="Calibri" w:hAnsi="Calibri" w:cs="Times New Roman"/>
+          <w:sz w:val="22"/>
+          <w:szCs w:val="22"/>
+          <w:lang w:eastAsia="da-DK"/>
+        </w:rPr>
+        <w:t xml:space="preserve">sammenhæng mellem hjemmesiden </w:t>
       </w:r>
       <w:r>
         <w:rPr>
@@ -400,7 +716,6 @@
         </w:rPr>
         <w:t>(</w:t>
       </w:r>
-      <w:proofErr w:type="spellStart"/>
       <w:r>
         <w:rPr>
           <w:rFonts w:ascii="Calibri" w:hAnsi="Calibri" w:cs="Times New Roman"/>
@@ -409,9 +724,17 @@
           <w:szCs w:val="22"/>
           <w:lang w:eastAsia="da-DK"/>
         </w:rPr>
-        <w:t>Sweetbot</w:t>
-      </w:r>
-      <w:proofErr w:type="spellEnd"/>
+        <w:t>Sweetbot)</w:t>
+      </w:r>
+      <w:r>
+        <w:rPr>
+          <w:rFonts w:ascii="Calibri" w:hAnsi="Calibri" w:cs="Times New Roman"/>
+          <w:sz w:val="22"/>
+          <w:szCs w:val="22"/>
+          <w:lang w:eastAsia="da-DK"/>
+        </w:rPr>
+        <w:t xml:space="preserve"> og den der shop </w:t>
+      </w:r>
       <w:r>
         <w:rPr>
           <w:rFonts w:ascii="Calibri" w:hAnsi="Calibri" w:cs="Times New Roman"/>
@@ -420,16 +743,7 @@
           <w:szCs w:val="22"/>
           <w:lang w:eastAsia="da-DK"/>
         </w:rPr>
-        <w:t>)</w:t>
-      </w:r>
-      <w:r>
-        <w:rPr>
-          <w:rFonts w:ascii="Calibri" w:hAnsi="Calibri" w:cs="Times New Roman"/>
-          <w:sz w:val="22"/>
-          <w:szCs w:val="22"/>
-          <w:lang w:eastAsia="da-DK"/>
-        </w:rPr>
-        <w:t xml:space="preserve"> og den der shop </w:t>
+        <w:t>(H</w:t>
       </w:r>
       <w:r>
         <w:rPr>
@@ -439,9 +753,71 @@
           <w:szCs w:val="22"/>
           <w:lang w:eastAsia="da-DK"/>
         </w:rPr>
-        <w:t>(</w:t>
-      </w:r>
-      <w:proofErr w:type="spellStart"/>
+        <w:t>otbot)</w:t>
+      </w:r>
+      <w:r>
+        <w:rPr>
+          <w:rFonts w:ascii="Calibri" w:hAnsi="Calibri" w:cs="Times New Roman"/>
+          <w:sz w:val="22"/>
+          <w:szCs w:val="22"/>
+          <w:lang w:eastAsia="da-DK"/>
+        </w:rPr>
+        <w:t>. Men kunne godt tydelig</w:t>
+      </w:r>
+      <w:r>
+        <w:rPr>
+          <w:rFonts w:ascii="Calibri" w:hAnsi="Calibri" w:cs="Times New Roman"/>
+          <w:sz w:val="22"/>
+          <w:szCs w:val="22"/>
+          <w:lang w:eastAsia="da-DK"/>
+        </w:rPr>
+        <w:t>g</w:t>
+      </w:r>
+      <w:r>
+        <w:rPr>
+          <w:rFonts w:ascii="Calibri" w:hAnsi="Calibri" w:cs="Times New Roman"/>
+          <w:sz w:val="22"/>
+          <w:szCs w:val="22"/>
+          <w:lang w:eastAsia="da-DK"/>
+        </w:rPr>
+        <w:t>øre det mere</w:t>
+      </w:r>
+      <w:r>
+        <w:rPr>
+          <w:rFonts w:ascii="Calibri" w:hAnsi="Calibri" w:cs="Times New Roman"/>
+          <w:sz w:val="22"/>
+          <w:szCs w:val="22"/>
+          <w:lang w:eastAsia="da-DK"/>
+        </w:rPr>
+        <w:t>,</w:t>
+      </w:r>
+      <w:r>
+        <w:rPr>
+          <w:rFonts w:ascii="Calibri" w:hAnsi="Calibri" w:cs="Times New Roman"/>
+          <w:sz w:val="22"/>
+          <w:szCs w:val="22"/>
+          <w:lang w:eastAsia="da-DK"/>
+        </w:rPr>
+        <w:t xml:space="preserve"> hvis m</w:t>
+      </w:r>
+      <w:r>
+        <w:rPr>
+          <w:rFonts w:ascii="Calibri" w:hAnsi="Calibri" w:cs="Times New Roman"/>
+          <w:sz w:val="22"/>
+          <w:szCs w:val="22"/>
+          <w:lang w:eastAsia="da-DK"/>
+        </w:rPr>
+        <w:t>a</w:t>
+      </w:r>
+      <w:r>
+        <w:rPr>
+          <w:rFonts w:ascii="Calibri" w:hAnsi="Calibri" w:cs="Times New Roman"/>
+          <w:sz w:val="22"/>
+          <w:szCs w:val="22"/>
+          <w:lang w:eastAsia="da-DK"/>
+        </w:rPr>
+        <w:t xml:space="preserve">n måske kunne klikke tilbage til den første hjemmeside </w:t>
+      </w:r>
       <w:r>
         <w:rPr>
           <w:rFonts w:ascii="Calibri" w:hAnsi="Calibri" w:cs="Times New Roman"/>
@@ -450,69 +826,7 @@
           <w:szCs w:val="22"/>
           <w:lang w:eastAsia="da-DK"/>
         </w:rPr>
-        <w:t>H</w:t>
-      </w:r>
-      <w:r>
-        <w:rPr>
-          <w:rFonts w:ascii="Calibri" w:hAnsi="Calibri" w:cs="Times New Roman"/>
-          <w:i/>
-          <w:sz w:val="22"/>
-          <w:szCs w:val="22"/>
-          <w:lang w:eastAsia="da-DK"/>
-        </w:rPr>
-        <w:t>otbot</w:t>
-      </w:r>
-      <w:proofErr w:type="spellEnd"/>
-      <w:r>
-        <w:rPr>
-          <w:rFonts w:ascii="Calibri" w:hAnsi="Calibri" w:cs="Times New Roman"/>
-          <w:i/>
-          <w:sz w:val="22"/>
-          <w:szCs w:val="22"/>
-          <w:lang w:eastAsia="da-DK"/>
-        </w:rPr>
-        <w:t>)</w:t>
-      </w:r>
-      <w:r>
-        <w:rPr>
-          <w:rFonts w:ascii="Calibri" w:hAnsi="Calibri" w:cs="Times New Roman"/>
-          <w:sz w:val="22"/>
-          <w:szCs w:val="22"/>
-          <w:lang w:eastAsia="da-DK"/>
-        </w:rPr>
-        <w:t xml:space="preserve">. Men kunne godt tydelige gøre det mere hvis men måske kunne klikke tilbage til den første hjemmeside </w:t>
-      </w:r>
-      <w:r>
-        <w:rPr>
-          <w:rFonts w:ascii="Calibri" w:hAnsi="Calibri" w:cs="Times New Roman"/>
-          <w:i/>
-          <w:sz w:val="22"/>
-          <w:szCs w:val="22"/>
-          <w:lang w:eastAsia="da-DK"/>
-        </w:rPr>
-        <w:t>(</w:t>
-      </w:r>
-      <w:proofErr w:type="spellStart"/>
-      <w:r>
-        <w:rPr>
-          <w:rFonts w:ascii="Calibri" w:hAnsi="Calibri" w:cs="Times New Roman"/>
-          <w:i/>
-          <w:sz w:val="22"/>
-          <w:szCs w:val="22"/>
-          <w:lang w:eastAsia="da-DK"/>
-        </w:rPr>
-        <w:t>Sweetbot</w:t>
-      </w:r>
-      <w:proofErr w:type="spellEnd"/>
-      <w:r>
-        <w:rPr>
-          <w:rFonts w:ascii="Calibri" w:hAnsi="Calibri" w:cs="Times New Roman"/>
-          <w:i/>
-          <w:sz w:val="22"/>
-          <w:szCs w:val="22"/>
-          <w:lang w:eastAsia="da-DK"/>
-        </w:rPr>
-        <w:t>).</w:t>
+        <w:t>(Sweetbot).</w:t>
       </w:r>
       <w:r>
         <w:rPr>
@@ -566,7 +880,25 @@
           <w:szCs w:val="22"/>
           <w:lang w:eastAsia="da-DK"/>
         </w:rPr>
-        <w:t xml:space="preserve">Er der noget der ikke fungere? </w:t>
+        <w:t>Er der noget der ikke fungere</w:t>
+      </w:r>
+      <w:r>
+        <w:rPr>
+          <w:rFonts w:ascii="Calibri" w:eastAsia="Times New Roman" w:hAnsi="Calibri" w:cs="Times New Roman"/>
+          <w:sz w:val="22"/>
+          <w:szCs w:val="22"/>
+          <w:lang w:eastAsia="da-DK"/>
+        </w:rPr>
+        <w:t>r</w:t>
+      </w:r>
+      <w:r>
+        <w:rPr>
+          <w:rFonts w:ascii="Calibri" w:eastAsia="Times New Roman" w:hAnsi="Calibri" w:cs="Times New Roman"/>
+          <w:sz w:val="22"/>
+          <w:szCs w:val="22"/>
+          <w:lang w:eastAsia="da-DK"/>
+        </w:rPr>
+        <w:t xml:space="preserve">? </w:t>
       </w:r>
     </w:p>
     <w:p>
@@ -586,7 +918,25 @@
           <w:szCs w:val="22"/>
           <w:lang w:eastAsia="da-DK"/>
         </w:rPr>
-        <w:t>Menu en på smartphone, og så synes jeg at der godt måtte være nogle flere billeder, især på smartphone versionen blev det lidt tekst tungt. Jeg ved ikke om det er fordi skærmene er forskellige, men bund bjælken</w:t>
+        <w:t>Menuen på smartphone</w:t>
+      </w:r>
+      <w:r>
+        <w:rPr>
+          <w:rFonts w:ascii="Calibri" w:hAnsi="Calibri" w:cs="Times New Roman"/>
+          <w:sz w:val="22"/>
+          <w:szCs w:val="22"/>
+          <w:lang w:eastAsia="da-DK"/>
+        </w:rPr>
+        <w:t>. O</w:t>
+      </w:r>
+      <w:r>
+        <w:rPr>
+          <w:rFonts w:ascii="Calibri" w:hAnsi="Calibri" w:cs="Times New Roman"/>
+          <w:sz w:val="22"/>
+          <w:szCs w:val="22"/>
+          <w:lang w:eastAsia="da-DK"/>
+        </w:rPr>
+        <w:t>g så synes jeg at der godt måtte være nogle flere billeder, især på smartphoneversionen blev det lidt teksttungt. Jeg ved ikke om det er fordi skærmene er forskellige, men bund bjælken</w:t>
       </w:r>
       <w:r>
         <w:rPr>
@@ -610,7 +960,6 @@
         </w:rPr>
         <w:t>(</w:t>
       </w:r>
-      <w:proofErr w:type="spellStart"/>
       <w:r>
         <w:rPr>
           <w:rFonts w:ascii="Calibri" w:hAnsi="Calibri" w:cs="Times New Roman"/>
@@ -620,19 +969,7 @@
           <w:szCs w:val="22"/>
           <w:lang w:eastAsia="da-DK"/>
         </w:rPr>
-        <w:t>footeren</w:t>
-      </w:r>
-      <w:proofErr w:type="spellEnd"/>
-      <w:r>
-        <w:rPr>
-          <w:rFonts w:ascii="Calibri" w:hAnsi="Calibri" w:cs="Times New Roman"/>
-          <w:i/>
-          <w:iCs/>
-          <w:sz w:val="22"/>
-          <w:szCs w:val="22"/>
-          <w:lang w:eastAsia="da-DK"/>
-        </w:rPr>
-        <w:t>)</w:t>
+        <w:t>footeren)</w:t>
       </w:r>
       <w:r>
         <w:rPr>
@@ -697,8 +1034,6 @@
         </w:rPr>
         <w:t xml:space="preserve"> og giver ikke rigtig mening</w:t>
       </w:r>
-      <w:bookmarkStart w:id="0" w:name="_GoBack"/>
-      <w:bookmarkEnd w:id="0"/>
       <w:r>
         <w:rPr>
           <w:rFonts w:ascii="Calibri" w:hAnsi="Calibri" w:cs="Times New Roman"/>
@@ -707,6 +1042,15 @@
           <w:lang w:eastAsia="da-DK"/>
         </w:rPr>
         <w:t xml:space="preserve">. </w:t>
+      </w:r>
+      <w:r>
+        <w:rPr>
+          <w:rFonts w:ascii="Calibri" w:hAnsi="Calibri" w:cs="Times New Roman"/>
+          <w:sz w:val="22"/>
+          <w:szCs w:val="22"/>
+          <w:lang w:eastAsia="da-DK"/>
+        </w:rPr>
+        <w:t xml:space="preserve">(Side-rækkefølgen) </w:t>
       </w:r>
     </w:p>
     <w:p>
@@ -750,9 +1094,8 @@
           <w:szCs w:val="22"/>
           <w:lang w:eastAsia="da-DK"/>
         </w:rPr>
-        <w:t xml:space="preserve">Har en ide hvad </w:t>
-      </w:r>
-      <w:proofErr w:type="spellStart"/>
+        <w:t xml:space="preserve">Har </w:t>
+      </w:r>
       <w:r>
         <w:rPr>
           <w:rFonts w:ascii="Calibri" w:eastAsia="Times New Roman" w:hAnsi="Calibri" w:cs="Times New Roman"/>
@@ -760,9 +1103,8 @@
           <w:szCs w:val="22"/>
           <w:lang w:eastAsia="da-DK"/>
         </w:rPr>
-        <w:t>Sweetbot</w:t>
-      </w:r>
-      <w:proofErr w:type="spellEnd"/>
+        <w:t xml:space="preserve">du </w:t>
+      </w:r>
       <w:r>
         <w:rPr>
           <w:rFonts w:ascii="Calibri" w:eastAsia="Times New Roman" w:hAnsi="Calibri" w:cs="Times New Roman"/>
@@ -770,7 +1112,61 @@
           <w:szCs w:val="22"/>
           <w:lang w:eastAsia="da-DK"/>
         </w:rPr>
-        <w:t xml:space="preserve"> er ud fra hvad har set på hjemmesiden? </w:t>
+        <w:t>en id</w:t>
+      </w:r>
+      <w:r>
+        <w:rPr>
+          <w:rFonts w:ascii="Calibri" w:eastAsia="Times New Roman" w:hAnsi="Calibri" w:cs="Times New Roman"/>
+          <w:sz w:val="22"/>
+          <w:szCs w:val="22"/>
+          <w:lang w:eastAsia="da-DK"/>
+        </w:rPr>
+        <w:t>é om</w:t>
+      </w:r>
+      <w:r>
+        <w:rPr>
+          <w:rFonts w:ascii="Calibri" w:eastAsia="Times New Roman" w:hAnsi="Calibri" w:cs="Times New Roman"/>
+          <w:sz w:val="22"/>
+          <w:szCs w:val="22"/>
+          <w:lang w:eastAsia="da-DK"/>
+        </w:rPr>
+        <w:t xml:space="preserve"> hvad Sweetbot er ud fra</w:t>
+      </w:r>
+      <w:r>
+        <w:rPr>
+          <w:rFonts w:ascii="Calibri" w:eastAsia="Times New Roman" w:hAnsi="Calibri" w:cs="Times New Roman"/>
+          <w:sz w:val="22"/>
+          <w:szCs w:val="22"/>
+          <w:lang w:eastAsia="da-DK"/>
+        </w:rPr>
+        <w:t>,</w:t>
+      </w:r>
+      <w:r>
+        <w:rPr>
+          <w:rFonts w:ascii="Calibri" w:eastAsia="Times New Roman" w:hAnsi="Calibri" w:cs="Times New Roman"/>
+          <w:sz w:val="22"/>
+          <w:szCs w:val="22"/>
+          <w:lang w:eastAsia="da-DK"/>
+        </w:rPr>
+        <w:t xml:space="preserve"> hvad </w:t>
+      </w:r>
+      <w:r>
+        <w:rPr>
+          <w:rFonts w:ascii="Calibri" w:eastAsia="Times New Roman" w:hAnsi="Calibri" w:cs="Times New Roman"/>
+          <w:sz w:val="22"/>
+          <w:szCs w:val="22"/>
+          <w:lang w:eastAsia="da-DK"/>
+        </w:rPr>
+        <w:t xml:space="preserve">du </w:t>
+      </w:r>
+      <w:r>
+        <w:rPr>
+          <w:rFonts w:ascii="Calibri" w:eastAsia="Times New Roman" w:hAnsi="Calibri" w:cs="Times New Roman"/>
+          <w:sz w:val="22"/>
+          <w:szCs w:val="22"/>
+          <w:lang w:eastAsia="da-DK"/>
+        </w:rPr>
+        <w:t xml:space="preserve">har set på hjemmesiden? </w:t>
       </w:r>
     </w:p>
     <w:p>
@@ -843,7 +1239,7 @@
           <w:szCs w:val="22"/>
           <w:lang w:eastAsia="da-DK"/>
         </w:rPr>
-        <w:t xml:space="preserve">Er der noget du som du mener der mangler? </w:t>
+        <w:t xml:space="preserve">Er der noget du mener der mangler? </w:t>
       </w:r>
     </w:p>
     <w:p>
@@ -863,7 +1259,61 @@
           <w:szCs w:val="22"/>
           <w:lang w:eastAsia="da-DK"/>
         </w:rPr>
-        <w:t>Måske en søge funktion, men den er måske ikke så nødvendig når menupunkterne giver meget god mening i hvert fald for mig men nu forstiller jeg mig min mor som ikke er</w:t>
+        <w:t>Måske en søge</w:t>
+      </w:r>
+      <w:r>
+        <w:rPr>
+          <w:rFonts w:ascii="Calibri" w:hAnsi="Calibri" w:cs="Times New Roman"/>
+          <w:sz w:val="22"/>
+          <w:szCs w:val="22"/>
+          <w:lang w:eastAsia="da-DK"/>
+        </w:rPr>
+        <w:t>f</w:t>
+      </w:r>
+      <w:r>
+        <w:rPr>
+          <w:rFonts w:ascii="Calibri" w:hAnsi="Calibri" w:cs="Times New Roman"/>
+          <w:sz w:val="22"/>
+          <w:szCs w:val="22"/>
+          <w:lang w:eastAsia="da-DK"/>
+        </w:rPr>
+        <w:t>unktion, men den er måske ikke så nødvendig når menupunkterne giver meget god mening</w:t>
+      </w:r>
+      <w:r>
+        <w:rPr>
+          <w:rFonts w:ascii="Calibri" w:hAnsi="Calibri" w:cs="Times New Roman"/>
+          <w:sz w:val="22"/>
+          <w:szCs w:val="22"/>
+          <w:lang w:eastAsia="da-DK"/>
+        </w:rPr>
+        <w:t>,</w:t>
+      </w:r>
+      <w:r>
+        <w:rPr>
+          <w:rFonts w:ascii="Calibri" w:hAnsi="Calibri" w:cs="Times New Roman"/>
+          <w:sz w:val="22"/>
+          <w:szCs w:val="22"/>
+          <w:lang w:eastAsia="da-DK"/>
+        </w:rPr>
+        <w:t xml:space="preserve"> i hvert fald for mig</w:t>
+      </w:r>
+      <w:r>
+        <w:rPr>
+          <w:rFonts w:ascii="Calibri" w:hAnsi="Calibri" w:cs="Times New Roman"/>
+          <w:sz w:val="22"/>
+          <w:szCs w:val="22"/>
+          <w:lang w:eastAsia="da-DK"/>
+        </w:rPr>
+        <w:t>. M</w:t>
+      </w:r>
+      <w:r>
+        <w:rPr>
+          <w:rFonts w:ascii="Calibri" w:hAnsi="Calibri" w:cs="Times New Roman"/>
+          <w:sz w:val="22"/>
+          <w:szCs w:val="22"/>
+          <w:lang w:eastAsia="da-DK"/>
+        </w:rPr>
+        <w:t>en nu forstiller jeg mig min mor som ikke er</w:t>
       </w:r>
       <w:r>
         <w:rPr>
@@ -881,16 +1331,70 @@
           <w:szCs w:val="22"/>
           <w:lang w:eastAsia="da-DK"/>
         </w:rPr>
-        <w:t>sider hun leder altid efter en søgefunktion</w:t>
-      </w:r>
-      <w:r>
-        <w:rPr>
-          <w:rFonts w:ascii="Calibri" w:hAnsi="Calibri" w:cs="Times New Roman"/>
-          <w:sz w:val="22"/>
-          <w:szCs w:val="22"/>
-          <w:lang w:eastAsia="da-DK"/>
-        </w:rPr>
-        <w:t>, fordi ellers kan hun ikke finde noget som helts på en hjemmeside altså ifølge hende selv</w:t>
+        <w:t>sider</w:t>
+      </w:r>
+      <w:r>
+        <w:rPr>
+          <w:rFonts w:ascii="Calibri" w:hAnsi="Calibri" w:cs="Times New Roman"/>
+          <w:sz w:val="22"/>
+          <w:szCs w:val="22"/>
+          <w:lang w:eastAsia="da-DK"/>
+        </w:rPr>
+        <w:t>,</w:t>
+      </w:r>
+      <w:r>
+        <w:rPr>
+          <w:rFonts w:ascii="Calibri" w:hAnsi="Calibri" w:cs="Times New Roman"/>
+          <w:sz w:val="22"/>
+          <w:szCs w:val="22"/>
+          <w:lang w:eastAsia="da-DK"/>
+        </w:rPr>
+        <w:t xml:space="preserve"> hun leder altid efter en søgefunktion</w:t>
+      </w:r>
+      <w:r>
+        <w:rPr>
+          <w:rFonts w:ascii="Calibri" w:hAnsi="Calibri" w:cs="Times New Roman"/>
+          <w:sz w:val="22"/>
+          <w:szCs w:val="22"/>
+          <w:lang w:eastAsia="da-DK"/>
+        </w:rPr>
+        <w:t>, fordi ellers kan hun ikke finde noget som hel</w:t>
+      </w:r>
+      <w:r>
+        <w:rPr>
+          <w:rFonts w:ascii="Calibri" w:hAnsi="Calibri" w:cs="Times New Roman"/>
+          <w:sz w:val="22"/>
+          <w:szCs w:val="22"/>
+          <w:lang w:eastAsia="da-DK"/>
+        </w:rPr>
+        <w:t>st</w:t>
+      </w:r>
+      <w:r>
+        <w:rPr>
+          <w:rFonts w:ascii="Calibri" w:hAnsi="Calibri" w:cs="Times New Roman"/>
+          <w:sz w:val="22"/>
+          <w:szCs w:val="22"/>
+          <w:lang w:eastAsia="da-DK"/>
+        </w:rPr>
+        <w:t xml:space="preserve"> på en hjemmeside</w:t>
+      </w:r>
+      <w:r>
+        <w:rPr>
+          <w:rFonts w:ascii="Calibri" w:hAnsi="Calibri" w:cs="Times New Roman"/>
+          <w:sz w:val="22"/>
+          <w:szCs w:val="22"/>
+          <w:lang w:eastAsia="da-DK"/>
+        </w:rPr>
+        <w:t>,</w:t>
+      </w:r>
+      <w:r>
+        <w:rPr>
+          <w:rFonts w:ascii="Calibri" w:hAnsi="Calibri" w:cs="Times New Roman"/>
+          <w:sz w:val="22"/>
+          <w:szCs w:val="22"/>
+          <w:lang w:eastAsia="da-DK"/>
+        </w:rPr>
+        <w:t xml:space="preserve"> altså ifølge hende selv</w:t>
       </w:r>
       <w:r>
         <w:rPr>
@@ -920,7 +1424,10 @@
         <w:t xml:space="preserve"> </w:t>
       </w:r>
     </w:p>
-    <w:p/>
+    <w:p>
+      <w:bookmarkStart w:id="0" w:name="_GoBack"/>
+      <w:bookmarkEnd w:id="0"/>
+    </w:p>
     <w:sectPr>
       <w:pgSz w:w="11900" w:h="16840"/>
       <w:pgMar w:top="1701" w:right="1134" w:bottom="1701" w:left="1134" w:header="708" w:footer="708" w:gutter="0"/>
@@ -932,7 +1439,7 @@
 </file>
 
 <file path=word/endnotes.xml><?xml version="1.0" encoding="utf-8"?>
-<w:endnotes xmlns:wpc="http://schemas.microsoft.com/office/word/2010/wordprocessingCanvas" xmlns:mo="http://schemas.microsoft.com/office/mac/office/2008/main" xmlns:mc="http://schemas.openxmlformats.org/markup-compatibility/2006" xmlns:mv="urn:schemas-microsoft-com:mac:vml" xmlns:o="urn:schemas-microsoft-com:office:office" xmlns:r="http://schemas.openxmlformats.org/officeDocument/2006/relationships" xmlns:m="http://schemas.openxmlformats.org/officeDocument/2006/math" xmlns:v="urn:schemas-microsoft-com:vml" xmlns:wp14="http://schemas.microsoft.com/office/word/2010/wordprocessingDrawing" xmlns:wp="http://schemas.openxmlformats.org/drawingml/2006/wordprocessingDrawing" xmlns:w10="urn:schemas-microsoft-com:office:word" xmlns:w="http://schemas.openxmlformats.org/wordprocessingml/2006/main" xmlns:w14="http://schemas.microsoft.com/office/word/2010/wordml" xmlns:w15="http://schemas.microsoft.com/office/word/2012/wordml" xmlns:wpg="http://schemas.microsoft.com/office/word/2010/wordprocessingGroup" xmlns:wpi="http://schemas.microsoft.com/office/word/2010/wordprocessingInk" xmlns:wne="http://schemas.microsoft.com/office/word/2006/wordml" xmlns:wps="http://schemas.microsoft.com/office/word/2010/wordprocessingShape" mc:Ignorable="w14 w15 wp14">
+<w:endnotes xmlns:wpc="http://schemas.microsoft.com/office/word/2010/wordprocessingCanvas" xmlns:cx="http://schemas.microsoft.com/office/drawing/2014/chartex" xmlns:cx1="http://schemas.microsoft.com/office/drawing/2015/9/8/chartex" xmlns:cx2="http://schemas.microsoft.com/office/drawing/2015/10/21/chartex" xmlns:cx3="http://schemas.microsoft.com/office/drawing/2016/5/9/chartex" xmlns:cx4="http://schemas.microsoft.com/office/drawing/2016/5/10/chartex" xmlns:cx5="http://schemas.microsoft.com/office/drawing/2016/5/11/chartex" xmlns:cx6="http://schemas.microsoft.com/office/drawing/2016/5/12/chartex" xmlns:cx7="http://schemas.microsoft.com/office/drawing/2016/5/13/chartex" xmlns:cx8="http://schemas.microsoft.com/office/drawing/2016/5/14/chartex" xmlns:mc="http://schemas.openxmlformats.org/markup-compatibility/2006" xmlns:aink="http://schemas.microsoft.com/office/drawing/2016/ink" xmlns:am3d="http://schemas.microsoft.com/office/drawing/2017/model3d" xmlns:o="urn:schemas-microsoft-com:office:office" xmlns:r="http://schemas.openxmlformats.org/officeDocument/2006/relationships" xmlns:m="http://schemas.openxmlformats.org/officeDocument/2006/math" xmlns:v="urn:schemas-microsoft-com:vml" xmlns:wp14="http://schemas.microsoft.com/office/word/2010/wordprocessingDrawing" xmlns:wp="http://schemas.openxmlformats.org/drawingml/2006/wordprocessingDrawing" xmlns:w10="urn:schemas-microsoft-com:office:word" xmlns:w="http://schemas.openxmlformats.org/wordprocessingml/2006/main" xmlns:w14="http://schemas.microsoft.com/office/word/2010/wordml" xmlns:w15="http://schemas.microsoft.com/office/word/2012/wordml" xmlns:w16cid="http://schemas.microsoft.com/office/word/2016/wordml/cid" xmlns:w16se="http://schemas.microsoft.com/office/word/2015/wordml/symex" xmlns:wpg="http://schemas.microsoft.com/office/word/2010/wordprocessingGroup" xmlns:wpi="http://schemas.microsoft.com/office/word/2010/wordprocessingInk" xmlns:wne="http://schemas.microsoft.com/office/word/2006/wordml" xmlns:wps="http://schemas.microsoft.com/office/word/2010/wordprocessingShape" mc:Ignorable="w14 w15 w16se w16cid wp14">
   <w:endnote w:type="separator" w:id="-1">
     <w:p>
       <w:r>
@@ -951,7 +1458,7 @@
 </file>
 
 <file path=word/footnotes.xml><?xml version="1.0" encoding="utf-8"?>
-<w:footnotes xmlns:wpc="http://schemas.microsoft.com/office/word/2010/wordprocessingCanvas" xmlns:mo="http://schemas.microsoft.com/office/mac/office/2008/main" xmlns:mc="http://schemas.openxmlformats.org/markup-compatibility/2006" xmlns:mv="urn:schemas-microsoft-com:mac:vml" xmlns:o="urn:schemas-microsoft-com:office:office" xmlns:r="http://schemas.openxmlformats.org/officeDocument/2006/relationships" xmlns:m="http://schemas.openxmlformats.org/officeDocument/2006/math" xmlns:v="urn:schemas-microsoft-com:vml" xmlns:wp14="http://schemas.microsoft.com/office/word/2010/wordprocessingDrawing" xmlns:wp="http://schemas.openxmlformats.org/drawingml/2006/wordprocessingDrawing" xmlns:w10="urn:schemas-microsoft-com:office:word" xmlns:w="http://schemas.openxmlformats.org/wordprocessingml/2006/main" xmlns:w14="http://schemas.microsoft.com/office/word/2010/wordml" xmlns:w15="http://schemas.microsoft.com/office/word/2012/wordml" xmlns:wpg="http://schemas.microsoft.com/office/word/2010/wordprocessingGroup" xmlns:wpi="http://schemas.microsoft.com/office/word/2010/wordprocessingInk" xmlns:wne="http://schemas.microsoft.com/office/word/2006/wordml" xmlns:wps="http://schemas.microsoft.com/office/word/2010/wordprocessingShape" mc:Ignorable="w14 w15 wp14">
+<w:footnotes xmlns:wpc="http://schemas.microsoft.com/office/word/2010/wordprocessingCanvas" xmlns:cx="http://schemas.microsoft.com/office/drawing/2014/chartex" xmlns:cx1="http://schemas.microsoft.com/office/drawing/2015/9/8/chartex" xmlns:cx2="http://schemas.microsoft.com/office/drawing/2015/10/21/chartex" xmlns:cx3="http://schemas.microsoft.com/office/drawing/2016/5/9/chartex" xmlns:cx4="http://schemas.microsoft.com/office/drawing/2016/5/10/chartex" xmlns:cx5="http://schemas.microsoft.com/office/drawing/2016/5/11/chartex" xmlns:cx6="http://schemas.microsoft.com/office/drawing/2016/5/12/chartex" xmlns:cx7="http://schemas.microsoft.com/office/drawing/2016/5/13/chartex" xmlns:cx8="http://schemas.microsoft.com/office/drawing/2016/5/14/chartex" xmlns:mc="http://schemas.openxmlformats.org/markup-compatibility/2006" xmlns:aink="http://schemas.microsoft.com/office/drawing/2016/ink" xmlns:am3d="http://schemas.microsoft.com/office/drawing/2017/model3d" xmlns:o="urn:schemas-microsoft-com:office:office" xmlns:r="http://schemas.openxmlformats.org/officeDocument/2006/relationships" xmlns:m="http://schemas.openxmlformats.org/officeDocument/2006/math" xmlns:v="urn:schemas-microsoft-com:vml" xmlns:wp14="http://schemas.microsoft.com/office/word/2010/wordprocessingDrawing" xmlns:wp="http://schemas.openxmlformats.org/drawingml/2006/wordprocessingDrawing" xmlns:w10="urn:schemas-microsoft-com:office:word" xmlns:w="http://schemas.openxmlformats.org/wordprocessingml/2006/main" xmlns:w14="http://schemas.microsoft.com/office/word/2010/wordml" xmlns:w15="http://schemas.microsoft.com/office/word/2012/wordml" xmlns:w16cid="http://schemas.microsoft.com/office/word/2016/wordml/cid" xmlns:w16se="http://schemas.microsoft.com/office/word/2015/wordml/symex" xmlns:wpg="http://schemas.microsoft.com/office/word/2010/wordprocessingGroup" xmlns:wpi="http://schemas.microsoft.com/office/word/2010/wordprocessingInk" xmlns:wne="http://schemas.microsoft.com/office/word/2006/wordml" xmlns:wps="http://schemas.microsoft.com/office/word/2010/wordprocessingShape" mc:Ignorable="w14 w15 w16se w16cid wp14">
   <w:footnote w:type="separator" w:id="-1">
     <w:p>
       <w:r>
@@ -970,8 +1477,8 @@
 </file>
 
 <file path=word/numbering.xml><?xml version="1.0" encoding="utf-8"?>
-<w:numbering xmlns:wpc="http://schemas.microsoft.com/office/word/2010/wordprocessingCanvas" xmlns:mo="http://schemas.microsoft.com/office/mac/office/2008/main" xmlns:mc="http://schemas.openxmlformats.org/markup-compatibility/2006" xmlns:mv="urn:schemas-microsoft-com:mac:vml" xmlns:o="urn:schemas-microsoft-com:office:office" xmlns:r="http://schemas.openxmlformats.org/officeDocument/2006/relationships" xmlns:m="http://schemas.openxmlformats.org/officeDocument/2006/math" xmlns:v="urn:schemas-microsoft-com:vml" xmlns:wp14="http://schemas.microsoft.com/office/word/2010/wordprocessingDrawing" xmlns:wp="http://schemas.openxmlformats.org/drawingml/2006/wordprocessingDrawing" xmlns:w10="urn:schemas-microsoft-com:office:word" xmlns:w="http://schemas.openxmlformats.org/wordprocessingml/2006/main" xmlns:w14="http://schemas.microsoft.com/office/word/2010/wordml" xmlns:w15="http://schemas.microsoft.com/office/word/2012/wordml" xmlns:wpg="http://schemas.microsoft.com/office/word/2010/wordprocessingGroup" xmlns:wpi="http://schemas.microsoft.com/office/word/2010/wordprocessingInk" xmlns:wne="http://schemas.microsoft.com/office/word/2006/wordml" xmlns:wps="http://schemas.microsoft.com/office/word/2010/wordprocessingShape" mc:Ignorable="w14 w15 wp14">
-  <w:abstractNum w:abstractNumId="0">
+<w:numbering xmlns:wpc="http://schemas.microsoft.com/office/word/2010/wordprocessingCanvas" xmlns:cx="http://schemas.microsoft.com/office/drawing/2014/chartex" xmlns:cx1="http://schemas.microsoft.com/office/drawing/2015/9/8/chartex" xmlns:cx2="http://schemas.microsoft.com/office/drawing/2015/10/21/chartex" xmlns:cx3="http://schemas.microsoft.com/office/drawing/2016/5/9/chartex" xmlns:cx4="http://schemas.microsoft.com/office/drawing/2016/5/10/chartex" xmlns:cx5="http://schemas.microsoft.com/office/drawing/2016/5/11/chartex" xmlns:cx6="http://schemas.microsoft.com/office/drawing/2016/5/12/chartex" xmlns:cx7="http://schemas.microsoft.com/office/drawing/2016/5/13/chartex" xmlns:cx8="http://schemas.microsoft.com/office/drawing/2016/5/14/chartex" xmlns:mc="http://schemas.openxmlformats.org/markup-compatibility/2006" xmlns:aink="http://schemas.microsoft.com/office/drawing/2016/ink" xmlns:am3d="http://schemas.microsoft.com/office/drawing/2017/model3d" xmlns:o="urn:schemas-microsoft-com:office:office" xmlns:r="http://schemas.openxmlformats.org/officeDocument/2006/relationships" xmlns:m="http://schemas.openxmlformats.org/officeDocument/2006/math" xmlns:v="urn:schemas-microsoft-com:vml" xmlns:wp14="http://schemas.microsoft.com/office/word/2010/wordprocessingDrawing" xmlns:wp="http://schemas.openxmlformats.org/drawingml/2006/wordprocessingDrawing" xmlns:w10="urn:schemas-microsoft-com:office:word" xmlns:w="http://schemas.openxmlformats.org/wordprocessingml/2006/main" xmlns:w14="http://schemas.microsoft.com/office/word/2010/wordml" xmlns:w15="http://schemas.microsoft.com/office/word/2012/wordml" xmlns:w16cid="http://schemas.microsoft.com/office/word/2016/wordml/cid" xmlns:w16se="http://schemas.microsoft.com/office/word/2015/wordml/symex" xmlns:wpg="http://schemas.microsoft.com/office/word/2010/wordprocessingGroup" xmlns:wpi="http://schemas.microsoft.com/office/word/2010/wordprocessingInk" xmlns:wne="http://schemas.microsoft.com/office/word/2006/wordml" xmlns:wps="http://schemas.microsoft.com/office/word/2010/wordprocessingShape" mc:Ignorable="w14 w15 w16se w16cid wp14">
+  <w:abstractNum w:abstractNumId="0" w15:restartNumberingAfterBreak="0">
     <w:nsid w:val="01D15DAD"/>
     <w:multiLevelType w:val="multilevel"/>
     <w:tmpl w:val="0AF00352"/>
@@ -1120,7 +1627,7 @@
       </w:rPr>
     </w:lvl>
   </w:abstractNum>
-  <w:abstractNum w:abstractNumId="1">
+  <w:abstractNum w:abstractNumId="1" w15:restartNumberingAfterBreak="0">
     <w:nsid w:val="2EBC13FB"/>
     <w:multiLevelType w:val="multilevel"/>
     <w:tmpl w:val="4F3E7C04"/>
@@ -1269,7 +1776,7 @@
       </w:rPr>
     </w:lvl>
   </w:abstractNum>
-  <w:abstractNum w:abstractNumId="2">
+  <w:abstractNum w:abstractNumId="2" w15:restartNumberingAfterBreak="0">
     <w:nsid w:val="4A0E4331"/>
     <w:multiLevelType w:val="multilevel"/>
     <w:tmpl w:val="F90600CC"/>
@@ -1418,7 +1925,7 @@
       </w:rPr>
     </w:lvl>
   </w:abstractNum>
-  <w:abstractNum w:abstractNumId="3">
+  <w:abstractNum w:abstractNumId="3" w15:restartNumberingAfterBreak="0">
     <w:nsid w:val="65DE3DD5"/>
     <w:multiLevelType w:val="multilevel"/>
     <w:tmpl w:val="B7B89BCC"/>
@@ -1567,7 +2074,7 @@
       </w:rPr>
     </w:lvl>
   </w:abstractNum>
-  <w:abstractNum w:abstractNumId="4">
+  <w:abstractNum w:abstractNumId="4" w15:restartNumberingAfterBreak="0">
     <w:nsid w:val="68263D43"/>
     <w:multiLevelType w:val="multilevel"/>
     <w:tmpl w:val="E3C0D82C"/>
@@ -1735,7 +2242,7 @@
 </file>
 
 <file path=word/styles.xml><?xml version="1.0" encoding="utf-8"?>
-<w:styles xmlns:mc="http://schemas.openxmlformats.org/markup-compatibility/2006" xmlns:r="http://schemas.openxmlformats.org/officeDocument/2006/relationships" xmlns:w="http://schemas.openxmlformats.org/wordprocessingml/2006/main" xmlns:w14="http://schemas.microsoft.com/office/word/2010/wordml" xmlns:w15="http://schemas.microsoft.com/office/word/2012/wordml" mc:Ignorable="w14 w15">
+<w:styles xmlns:mc="http://schemas.openxmlformats.org/markup-compatibility/2006" xmlns:r="http://schemas.openxmlformats.org/officeDocument/2006/relationships" xmlns:w="http://schemas.openxmlformats.org/wordprocessingml/2006/main" xmlns:w14="http://schemas.microsoft.com/office/word/2010/wordml" xmlns:w15="http://schemas.microsoft.com/office/word/2012/wordml" xmlns:w16cid="http://schemas.microsoft.com/office/word/2016/wordml/cid" xmlns:w16se="http://schemas.microsoft.com/office/word/2015/wordml/symex" mc:Ignorable="w14 w15 w16se w16cid">
   <w:docDefaults>
     <w:rPrDefault>
       <w:rPr>
@@ -1747,7 +2254,7 @@
     </w:rPrDefault>
     <w:pPrDefault/>
   </w:docDefaults>
-  <w:latentStyles w:defLockedState="0" w:defUIPriority="99" w:defSemiHidden="0" w:defUnhideWhenUsed="0" w:defQFormat="0" w:count="382">
+  <w:latentStyles w:defLockedState="0" w:defUIPriority="99" w:defSemiHidden="0" w:defUnhideWhenUsed="0" w:defQFormat="0" w:count="375">
     <w:lsdException w:name="Normal" w:uiPriority="0" w:qFormat="1"/>
     <w:lsdException w:name="heading 1" w:uiPriority="9" w:qFormat="1"/>
     <w:lsdException w:name="heading 2" w:semiHidden="1" w:uiPriority="9" w:unhideWhenUsed="1" w:qFormat="1"/>
@@ -1904,15 +2411,6 @@
     <w:lsdException w:name="Balloon Text" w:semiHidden="1" w:unhideWhenUsed="1"/>
     <w:lsdException w:name="Table Grid" w:uiPriority="39"/>
     <w:lsdException w:name="Table Theme" w:semiHidden="1" w:unhideWhenUsed="1"/>
-    <w:lsdException w:name="Note Level 1" w:semiHidden="1" w:unhideWhenUsed="1"/>
-    <w:lsdException w:name="Note Level 2" w:semiHidden="1" w:unhideWhenUsed="1"/>
-    <w:lsdException w:name="Note Level 3" w:semiHidden="1" w:unhideWhenUsed="1"/>
-    <w:lsdException w:name="Note Level 4" w:semiHidden="1" w:unhideWhenUsed="1"/>
-    <w:lsdException w:name="Note Level 5" w:semiHidden="1" w:unhideWhenUsed="1"/>
-    <w:lsdException w:name="Note Level 6" w:semiHidden="1" w:unhideWhenUsed="1"/>
-    <w:lsdException w:name="Note Level 7" w:semiHidden="1" w:unhideWhenUsed="1"/>
-    <w:lsdException w:name="Note Level 8" w:semiHidden="1" w:unhideWhenUsed="1"/>
-    <w:lsdException w:name="Note Level 9" w:semiHidden="1" w:unhideWhenUsed="1"/>
     <w:lsdException w:name="Placeholder Text" w:semiHidden="1"/>
     <w:lsdException w:name="No Spacing" w:uiPriority="1" w:qFormat="1"/>
     <w:lsdException w:name="Light Shading" w:uiPriority="60"/>
@@ -2204,7 +2702,7 @@
     <w:uiPriority w:val="99"/>
     <w:rsid w:val="007F4E1A"/>
   </w:style>
-  <w:style w:type="paragraph" w:styleId="Normalweb">
+  <w:style w:type="paragraph" w:styleId="NormalWeb">
     <w:name w:val="Normal (Web)"/>
     <w:basedOn w:val="Normal"/>
     <w:uiPriority w:val="99"/>

</xml_diff>